<commit_message>
ajsute del documento de administración
ajsute del documento de administración
</commit_message>
<xml_diff>
--- a/Entregables/Documentos 3 Producto/Manual Administración Ruta comunitaria.docx
+++ b/Entregables/Documentos 3 Producto/Manual Administración Ruta comunitaria.docx
@@ -240,7 +240,25 @@
               <w:sz w:val="20"/>
               <w:lang w:val="es-CO"/>
             </w:rPr>
-            <w:t>31 de octubre de 2020</w:t>
+            <w:t>3</w:t>
+          </w:r>
+          <w:r>
+            <w:rPr>
+              <w:rStyle w:val="Estilo2"/>
+              <w:rFonts w:ascii="Verdana" w:hAnsi="Verdana"/>
+              <w:sz w:val="20"/>
+              <w:lang w:val="es-CO"/>
+            </w:rPr>
+            <w:t>0</w:t>
+          </w:r>
+          <w:r>
+            <w:rPr>
+              <w:rStyle w:val="Estilo2"/>
+              <w:rFonts w:ascii="Verdana" w:hAnsi="Verdana"/>
+              <w:sz w:val="20"/>
+              <w:lang w:val="es-CO"/>
+            </w:rPr>
+            <w:t xml:space="preserve"> de octubre de 2020</w:t>
           </w:r>
         </w:sdtContent>
       </w:sdt>
@@ -1566,55 +1584,27 @@
         <w:rPr>
           <w:lang w:val="es-CO" w:eastAsia="es-CO"/>
         </w:rPr>
-        <w:t xml:space="preserve"> como estilos, validación de acceso al sistema, página master, configuraciones, </w:t>
-      </w:r>
-      <w:proofErr w:type="spellStart"/>
-      <w:r>
-        <w:rPr>
-          <w:lang w:val="es-CO" w:eastAsia="es-CO"/>
-        </w:rPr>
-        <w:t>packages</w:t>
-      </w:r>
-      <w:proofErr w:type="spellEnd"/>
-      <w:r>
-        <w:rPr>
-          <w:lang w:val="es-CO" w:eastAsia="es-CO"/>
-        </w:rPr>
-        <w:t xml:space="preserve"> y componentes gráficos.</w:t>
-      </w:r>
-    </w:p>
-    <w:p>
-      <w:pPr>
-        <w:rPr>
-          <w:lang w:val="es-CO" w:eastAsia="es-CO"/>
-        </w:rPr>
-      </w:pPr>
-    </w:p>
-    <w:p>
-      <w:pPr>
-        <w:rPr>
-          <w:lang w:val="es-CO" w:eastAsia="es-CO"/>
-        </w:rPr>
-      </w:pPr>
-      <w:r>
-        <w:rPr>
-          <w:lang w:val="es-CO" w:eastAsia="es-CO"/>
-        </w:rPr>
-        <w:t xml:space="preserve">El código fuente propio se encuentra ubicado dentro de la solución en la carpeta </w:t>
-      </w:r>
-      <w:proofErr w:type="spellStart"/>
-      <w:r>
-        <w:rPr>
-          <w:lang w:val="es-CO" w:eastAsia="es-CO"/>
-        </w:rPr>
-        <w:t>Modulos</w:t>
-      </w:r>
-      <w:proofErr w:type="spellEnd"/>
-      <w:r>
-        <w:rPr>
-          <w:lang w:val="es-CO" w:eastAsia="es-CO"/>
-        </w:rPr>
-        <w:t>/Retornos</w:t>
+        <w:t xml:space="preserve"> como estilos, validación de acceso al sistema, página master, configuraciones, packages y componentes gráficos.</w:t>
+      </w:r>
+    </w:p>
+    <w:p>
+      <w:pPr>
+        <w:rPr>
+          <w:lang w:val="es-CO" w:eastAsia="es-CO"/>
+        </w:rPr>
+      </w:pPr>
+    </w:p>
+    <w:p>
+      <w:pPr>
+        <w:rPr>
+          <w:lang w:val="es-CO" w:eastAsia="es-CO"/>
+        </w:rPr>
+      </w:pPr>
+      <w:r>
+        <w:rPr>
+          <w:lang w:val="es-CO" w:eastAsia="es-CO"/>
+        </w:rPr>
+        <w:t>El código fuente propio se encuentra ubicado dentro de la solución en la carpeta Modulos/Retornos</w:t>
       </w:r>
     </w:p>
     <w:p>
@@ -1691,49 +1681,7 @@
         <w:rPr>
           <w:lang w:val="es-CO" w:eastAsia="es-CO"/>
         </w:rPr>
-        <w:t xml:space="preserve">En la carpeta </w:t>
-      </w:r>
-      <w:proofErr w:type="spellStart"/>
-      <w:r>
-        <w:rPr>
-          <w:lang w:val="es-CO" w:eastAsia="es-CO"/>
-        </w:rPr>
-        <w:t>Modulos</w:t>
-      </w:r>
-      <w:proofErr w:type="spellEnd"/>
-      <w:r>
-        <w:rPr>
-          <w:lang w:val="es-CO" w:eastAsia="es-CO"/>
-        </w:rPr>
-        <w:t>/Retornos/Formatos se encuentran los documentos requeridos como plantillas para la generación de .</w:t>
-      </w:r>
-      <w:proofErr w:type="spellStart"/>
-      <w:r>
-        <w:rPr>
-          <w:lang w:val="es-CO" w:eastAsia="es-CO"/>
-        </w:rPr>
-        <w:t>doc</w:t>
-      </w:r>
-      <w:proofErr w:type="spellEnd"/>
-      <w:r>
-        <w:rPr>
-          <w:lang w:val="es-CO" w:eastAsia="es-CO"/>
-        </w:rPr>
-        <w:t xml:space="preserve"> y .</w:t>
-      </w:r>
-      <w:proofErr w:type="spellStart"/>
-      <w:r>
-        <w:rPr>
-          <w:lang w:val="es-CO" w:eastAsia="es-CO"/>
-        </w:rPr>
-        <w:t>pdf</w:t>
-      </w:r>
-      <w:proofErr w:type="spellEnd"/>
-      <w:r>
-        <w:rPr>
-          <w:lang w:val="es-CO" w:eastAsia="es-CO"/>
-        </w:rPr>
-        <w:t>.</w:t>
+        <w:t>En la carpeta Modulos/Retornos/Formatos se encuentran los documentos requeridos como plantillas para la generación de .doc y .pdf.</w:t>
       </w:r>
     </w:p>
     <w:p>
@@ -1967,15 +1915,10 @@
         <w:t>DAO</w:t>
       </w:r>
       <w:r>
-        <w:t xml:space="preserve">: Cuenta con archivos que permiten la conexión a la base de datos configurada en el </w:t>
-      </w:r>
-      <w:proofErr w:type="spellStart"/>
-      <w:r>
-        <w:t>web.config</w:t>
-      </w:r>
-      <w:proofErr w:type="spellEnd"/>
-      <w:r>
-        <w:t xml:space="preserve"> y permite los llamados a los procedimientos almacenados que traen la información que alimenta la aplicación</w:t>
+        <w:t>: Cuenta con archivos que permiten la conexión a la base de datos configurada en el web.config y permite los llamados a los procedimientos almacenados que traen la información que alimenta la aplicación</w:t>
+      </w:r>
+      <w:r>
+        <w:t>. Para el modulo de Ruta comunitaria se agrego “DAIComunitario.cs”</w:t>
       </w:r>
     </w:p>
     <w:p>
@@ -2003,10 +1946,10 @@
           <w:noProof/>
         </w:rPr>
         <w:drawing>
-          <wp:inline distT="0" distB="0" distL="0" distR="0" wp14:anchorId="26A102B5" wp14:editId="19974B1D">
-            <wp:extent cx="2253001" cy="2377440"/>
-            <wp:effectExtent l="0" t="0" r="0" b="3810"/>
-            <wp:docPr id="68" name="Imagen 68"/>
+          <wp:inline distT="0" distB="0" distL="0" distR="0" wp14:anchorId="4EA9466A" wp14:editId="0A0FB4CA">
+            <wp:extent cx="2488326" cy="3105150"/>
+            <wp:effectExtent l="0" t="0" r="7620" b="0"/>
+            <wp:docPr id="1" name="Imagen 1"/>
             <wp:cNvGraphicFramePr>
               <a:graphicFrameLocks xmlns:a="http://schemas.openxmlformats.org/drawingml/2006/main" noChangeAspect="1"/>
             </wp:cNvGraphicFramePr>
@@ -2026,7 +1969,7 @@
                   <pic:spPr>
                     <a:xfrm>
                       <a:off x="0" y="0"/>
-                      <a:ext cx="2269691" cy="2395052"/>
+                      <a:ext cx="2495421" cy="3114004"/>
                     </a:xfrm>
                     <a:prstGeom prst="rect">
                       <a:avLst/>
@@ -2041,132 +1984,14 @@
     </w:p>
     <w:p>
       <w:pPr>
-        <w:rPr>
-          <w:lang w:val="es-CO" w:eastAsia="es-CO"/>
-        </w:rPr>
-      </w:pPr>
-    </w:p>
-    <w:p>
-      <w:pPr>
-        <w:rPr>
-          <w:lang w:val="es-CO" w:eastAsia="es-CO"/>
-        </w:rPr>
-      </w:pPr>
-    </w:p>
-    <w:p>
-      <w:pPr>
-        <w:rPr>
-          <w:b/>
-          <w:bCs/>
-          <w:lang w:val="es-CO" w:eastAsia="es-CO"/>
-        </w:rPr>
-      </w:pPr>
-      <w:r>
-        <w:rPr>
-          <w:lang w:val="es-CO" w:eastAsia="es-CO"/>
-        </w:rPr>
-        <w:t xml:space="preserve">Toda la estructura de base de datos desarrollada para el módulo “Ruta Comunitaria” fue bajo el esquema </w:t>
-      </w:r>
-      <w:r>
-        <w:rPr>
-          <w:b/>
-          <w:bCs/>
-          <w:lang w:val="es-CO" w:eastAsia="es-CO"/>
-        </w:rPr>
-        <w:t>[RYR_COMUNITARIO]</w:t>
-      </w:r>
-    </w:p>
-    <w:p>
-      <w:pPr>
-        <w:rPr>
-          <w:lang w:val="es-CO" w:eastAsia="es-CO"/>
-        </w:rPr>
-      </w:pPr>
-    </w:p>
-    <w:p>
-      <w:pPr>
-        <w:pStyle w:val="Ttulo1"/>
-      </w:pPr>
-      <w:bookmarkStart w:id="4" w:name="_Toc55631957"/>
-      <w:r>
-        <w:t>HERRAMIENTAS UTILIZADAS PARA EL DESARROLLO</w:t>
-      </w:r>
-      <w:bookmarkEnd w:id="4"/>
-    </w:p>
-    <w:p>
-      <w:pPr>
-        <w:rPr>
-          <w:lang w:val="es-CO" w:eastAsia="es-CO"/>
-        </w:rPr>
-      </w:pPr>
-    </w:p>
-    <w:p>
-      <w:pPr>
-        <w:rPr>
-          <w:lang w:val="es-CO" w:eastAsia="es-CO"/>
-        </w:rPr>
-      </w:pPr>
-      <w:r>
-        <w:rPr>
-          <w:lang w:val="es-CO" w:eastAsia="es-CO"/>
-        </w:rPr>
-        <w:lastRenderedPageBreak/>
-        <w:t>Para el desarrollo del módulo de la “Ruta comunitaria” es necesario contar con:</w:t>
-      </w:r>
-    </w:p>
-    <w:p>
-      <w:pPr>
         <w:pStyle w:val="Prrafodelista"/>
         <w:numPr>
           <w:ilvl w:val="0"/>
           <w:numId w:val="0"/>
         </w:numPr>
         <w:ind w:left="720"/>
-      </w:pPr>
-    </w:p>
-    <w:p>
-      <w:pPr>
-        <w:pStyle w:val="Prrafodelista"/>
-        <w:numPr>
-          <w:ilvl w:val="0"/>
-          <w:numId w:val="9"/>
-        </w:numPr>
-      </w:pPr>
-      <w:r>
-        <w:t xml:space="preserve">Visual Studio en la versión </w:t>
-      </w:r>
-      <w:proofErr w:type="spellStart"/>
-      <w:r>
-        <w:t>Community</w:t>
-      </w:r>
-      <w:proofErr w:type="spellEnd"/>
-      <w:r>
-        <w:t xml:space="preserve"> desde la versión 2017 </w:t>
-      </w:r>
-    </w:p>
-    <w:p>
-      <w:pPr>
-        <w:pStyle w:val="Prrafodelista"/>
-        <w:numPr>
-          <w:ilvl w:val="0"/>
-          <w:numId w:val="9"/>
-        </w:numPr>
-        <w:rPr>
-          <w:lang w:val="en-US"/>
-        </w:rPr>
-      </w:pPr>
-      <w:r>
-        <w:rPr>
-          <w:lang w:val="en-US"/>
-        </w:rPr>
-        <w:t>Microsoft SQL Server Management Studio</w:t>
-      </w:r>
-      <w:r>
-        <w:rPr>
-          <w:lang w:val="en-US"/>
-        </w:rPr>
-        <w:tab/>
-      </w:r>
+        <w:jc w:val="center"/>
+      </w:pPr>
     </w:p>
     <w:p>
       <w:pPr>
@@ -2176,49 +2001,145 @@
           <w:numId w:val="0"/>
         </w:numPr>
         <w:ind w:left="720"/>
-        <w:rPr>
-          <w:lang w:val="en-US"/>
-        </w:rPr>
-      </w:pPr>
-    </w:p>
-    <w:p>
-      <w:pPr>
-        <w:rPr>
-          <w:lang w:val="es-CO" w:eastAsia="es-CO"/>
-        </w:rPr>
-      </w:pPr>
-      <w:r>
-        <w:rPr>
-          <w:lang w:val="es-CO" w:eastAsia="es-CO"/>
-        </w:rPr>
-        <w:t>Para este módulo se a</w:t>
-      </w:r>
-      <w:r>
-        <w:rPr>
-          <w:lang w:val="es-CO" w:eastAsia="es-CO"/>
-        </w:rPr>
-        <w:t>gregó el siguiente paquete para la generación de archivos .</w:t>
-      </w:r>
-      <w:proofErr w:type="spellStart"/>
-      <w:r>
-        <w:rPr>
-          <w:lang w:val="es-CO" w:eastAsia="es-CO"/>
-        </w:rPr>
-        <w:t>doc</w:t>
-      </w:r>
-      <w:proofErr w:type="spellEnd"/>
-      <w:r>
-        <w:rPr>
-          <w:lang w:val="es-CO" w:eastAsia="es-CO"/>
-        </w:rPr>
-        <w:t>:</w:t>
-      </w:r>
-    </w:p>
-    <w:p>
-      <w:pPr>
-        <w:rPr>
-          <w:lang w:val="es-CO" w:eastAsia="es-CO"/>
-        </w:rPr>
+      </w:pPr>
+      <w:r>
+        <w:t>Para el trabajo de listas comunes se encuentra la lógica en “Listas.cs”</w:t>
+      </w:r>
+    </w:p>
+    <w:p>
+      <w:pPr>
+        <w:pStyle w:val="Prrafodelista"/>
+        <w:numPr>
+          <w:ilvl w:val="0"/>
+          <w:numId w:val="0"/>
+        </w:numPr>
+        <w:ind w:left="720"/>
+        <w:jc w:val="center"/>
+      </w:pPr>
+      <w:r>
+        <w:rPr>
+          <w:noProof/>
+        </w:rPr>
+        <w:lastRenderedPageBreak/>
+        <w:drawing>
+          <wp:inline distT="0" distB="0" distL="0" distR="0" wp14:anchorId="2FCEEE2E" wp14:editId="2A5CE6C6">
+            <wp:extent cx="2156749" cy="3276600"/>
+            <wp:effectExtent l="0" t="0" r="0" b="0"/>
+            <wp:docPr id="5" name="Imagen 5"/>
+            <wp:cNvGraphicFramePr>
+              <a:graphicFrameLocks xmlns:a="http://schemas.openxmlformats.org/drawingml/2006/main" noChangeAspect="1"/>
+            </wp:cNvGraphicFramePr>
+            <a:graphic xmlns:a="http://schemas.openxmlformats.org/drawingml/2006/main">
+              <a:graphicData uri="http://schemas.openxmlformats.org/drawingml/2006/picture">
+                <pic:pic xmlns:pic="http://schemas.openxmlformats.org/drawingml/2006/picture">
+                  <pic:nvPicPr>
+                    <pic:cNvPr id="1" name=""/>
+                    <pic:cNvPicPr/>
+                  </pic:nvPicPr>
+                  <pic:blipFill>
+                    <a:blip r:embed="rId17"/>
+                    <a:stretch>
+                      <a:fillRect/>
+                    </a:stretch>
+                  </pic:blipFill>
+                  <pic:spPr>
+                    <a:xfrm>
+                      <a:off x="0" y="0"/>
+                      <a:ext cx="2166370" cy="3291216"/>
+                    </a:xfrm>
+                    <a:prstGeom prst="rect">
+                      <a:avLst/>
+                    </a:prstGeom>
+                  </pic:spPr>
+                </pic:pic>
+              </a:graphicData>
+            </a:graphic>
+          </wp:inline>
+        </w:drawing>
+      </w:r>
+    </w:p>
+    <w:p>
+      <w:pPr>
+        <w:rPr>
+          <w:lang w:val="es-CO" w:eastAsia="es-CO"/>
+        </w:rPr>
+      </w:pPr>
+    </w:p>
+    <w:p>
+      <w:pPr>
+        <w:rPr>
+          <w:lang w:val="es-CO" w:eastAsia="es-CO"/>
+        </w:rPr>
+      </w:pPr>
+    </w:p>
+    <w:p>
+      <w:pPr>
+        <w:rPr>
+          <w:b/>
+          <w:bCs/>
+          <w:lang w:val="es-CO" w:eastAsia="es-CO"/>
+        </w:rPr>
+      </w:pPr>
+      <w:r>
+        <w:rPr>
+          <w:lang w:val="es-CO" w:eastAsia="es-CO"/>
+        </w:rPr>
+        <w:t xml:space="preserve">Toda la estructura de base de datos desarrollada para el módulo “Ruta Comunitaria” fue bajo el esquema </w:t>
+      </w:r>
+      <w:r>
+        <w:rPr>
+          <w:b/>
+          <w:bCs/>
+          <w:lang w:val="es-CO" w:eastAsia="es-CO"/>
+        </w:rPr>
+        <w:t>[RYR_COMUNITARIO]</w:t>
+      </w:r>
+    </w:p>
+    <w:p>
+      <w:pPr>
+        <w:rPr>
+          <w:lang w:val="es-CO" w:eastAsia="es-CO"/>
+        </w:rPr>
+      </w:pPr>
+    </w:p>
+    <w:p>
+      <w:pPr>
+        <w:pStyle w:val="Ttulo1"/>
+      </w:pPr>
+      <w:bookmarkStart w:id="4" w:name="_Toc55631957"/>
+      <w:r>
+        <w:t>HERRAMIENTAS UTILIZADAS PARA EL DESARROLLO</w:t>
+      </w:r>
+      <w:bookmarkEnd w:id="4"/>
+    </w:p>
+    <w:p>
+      <w:pPr>
+        <w:rPr>
+          <w:lang w:val="es-CO" w:eastAsia="es-CO"/>
+        </w:rPr>
+      </w:pPr>
+    </w:p>
+    <w:p>
+      <w:pPr>
+        <w:rPr>
+          <w:lang w:val="es-CO" w:eastAsia="es-CO"/>
+        </w:rPr>
+      </w:pPr>
+      <w:r>
+        <w:rPr>
+          <w:lang w:val="es-CO" w:eastAsia="es-CO"/>
+        </w:rPr>
+        <w:t>Para el desarrollo del módulo de la “Ruta comunitaria” es necesario contar con:</w:t>
+      </w:r>
+    </w:p>
+    <w:p>
+      <w:pPr>
+        <w:pStyle w:val="Prrafodelista"/>
+        <w:numPr>
+          <w:ilvl w:val="0"/>
+          <w:numId w:val="0"/>
+        </w:numPr>
+        <w:ind w:left="720"/>
       </w:pPr>
     </w:p>
     <w:p>
@@ -2228,6 +2149,18 @@
           <w:ilvl w:val="0"/>
           <w:numId w:val="9"/>
         </w:numPr>
+      </w:pPr>
+      <w:r>
+        <w:t xml:space="preserve">Visual Studio en la versión Community desde la versión 2017 </w:t>
+      </w:r>
+    </w:p>
+    <w:p>
+      <w:pPr>
+        <w:pStyle w:val="Prrafodelista"/>
+        <w:numPr>
+          <w:ilvl w:val="0"/>
+          <w:numId w:val="9"/>
+        </w:numPr>
         <w:rPr>
           <w:lang w:val="en-US"/>
         </w:rPr>
@@ -2236,6 +2169,69 @@
         <w:rPr>
           <w:lang w:val="en-US"/>
         </w:rPr>
+        <w:t>Microsoft SQL Server Management Studio</w:t>
+      </w:r>
+      <w:r>
+        <w:rPr>
+          <w:lang w:val="en-US"/>
+        </w:rPr>
+        <w:tab/>
+      </w:r>
+    </w:p>
+    <w:p>
+      <w:pPr>
+        <w:pStyle w:val="Prrafodelista"/>
+        <w:numPr>
+          <w:ilvl w:val="0"/>
+          <w:numId w:val="0"/>
+        </w:numPr>
+        <w:ind w:left="720"/>
+        <w:rPr>
+          <w:lang w:val="en-US"/>
+        </w:rPr>
+      </w:pPr>
+    </w:p>
+    <w:p>
+      <w:pPr>
+        <w:rPr>
+          <w:lang w:val="es-CO" w:eastAsia="es-CO"/>
+        </w:rPr>
+      </w:pPr>
+      <w:r>
+        <w:rPr>
+          <w:lang w:val="es-CO" w:eastAsia="es-CO"/>
+        </w:rPr>
+        <w:t>Para este módulo se a</w:t>
+      </w:r>
+      <w:r>
+        <w:rPr>
+          <w:lang w:val="es-CO" w:eastAsia="es-CO"/>
+        </w:rPr>
+        <w:t>gregó el siguiente paquete para la generación de archivos .doc:</w:t>
+      </w:r>
+    </w:p>
+    <w:p>
+      <w:pPr>
+        <w:rPr>
+          <w:lang w:val="es-CO" w:eastAsia="es-CO"/>
+        </w:rPr>
+      </w:pPr>
+    </w:p>
+    <w:p>
+      <w:pPr>
+        <w:pStyle w:val="Prrafodelista"/>
+        <w:numPr>
+          <w:ilvl w:val="0"/>
+          <w:numId w:val="9"/>
+        </w:numPr>
+        <w:rPr>
+          <w:lang w:val="en-US"/>
+        </w:rPr>
+      </w:pPr>
+      <w:r>
+        <w:rPr>
+          <w:lang w:val="en-US"/>
+        </w:rPr>
         <w:t>packages/Spire.Doc.8.6.3/lib/net40  </w:t>
       </w:r>
     </w:p>
@@ -2256,35 +2252,7 @@
         <w:rPr>
           <w:lang w:val="es-CO" w:eastAsia="es-CO"/>
         </w:rPr>
-        <w:t xml:space="preserve">"Spire.Doc para .NET es una biblioteca Word .NET profesional diseñada específicamente para que los desarrolladores creen, lean, escriban, conviertan, comparen e impriman documentos de Word en cualquier plataforma .NET (Target .NET Framework, .NET Core, .NET Standard, </w:t>
-      </w:r>
-      <w:proofErr w:type="spellStart"/>
-      <w:r>
-        <w:rPr>
-          <w:lang w:val="es-CO" w:eastAsia="es-CO"/>
-        </w:rPr>
-        <w:t>Xamarin</w:t>
-      </w:r>
-      <w:proofErr w:type="spellEnd"/>
-      <w:r>
-        <w:rPr>
-          <w:lang w:val="es-CO" w:eastAsia="es-CO"/>
-        </w:rPr>
-        <w:t xml:space="preserve"> &amp; Mono </w:t>
-      </w:r>
-      <w:proofErr w:type="spellStart"/>
-      <w:r>
-        <w:rPr>
-          <w:lang w:val="es-CO" w:eastAsia="es-CO"/>
-        </w:rPr>
-        <w:t>Andriod</w:t>
-      </w:r>
-      <w:proofErr w:type="spellEnd"/>
-      <w:r>
-        <w:rPr>
-          <w:lang w:val="es-CO" w:eastAsia="es-CO"/>
-        </w:rPr>
-        <w:t>) con un rendimiento rápido y de alta calidad. </w:t>
+        <w:t>"Spire.Doc para .NET es una biblioteca Word .NET profesional diseñada específicamente para que los desarrolladores creen, lean, escriban, conviertan, comparen e impriman documentos de Word en cualquier plataforma .NET (Target .NET Framework, .NET Core, .NET Standard, Xamarin &amp; Mono Andriod) con un rendimiento rápido y de alta calidad. </w:t>
       </w:r>
     </w:p>
     <w:p>
@@ -2336,7 +2304,7 @@
         </w:rPr>
         <w:t>Tomado de: </w:t>
       </w:r>
-      <w:hyperlink r:id="rId17" w:anchor=".X6RjPmhKjIU" w:tgtFrame="_blank" w:history="1">
+      <w:hyperlink r:id="rId18" w:anchor=".X6RjPmhKjIU" w:tgtFrame="_blank" w:history="1">
         <w:r>
           <w:rPr>
             <w:i/>
@@ -2389,21 +2357,7 @@
         <w:rPr>
           <w:lang w:val="es-CO" w:eastAsia="es-CO"/>
         </w:rPr>
-        <w:t xml:space="preserve">Adicional a la configuración propia del aplicativo MAARIV se deben tener en cuenta las siguientes configuraciones que se encuentran en </w:t>
-      </w:r>
-      <w:proofErr w:type="spellStart"/>
-      <w:r>
-        <w:rPr>
-          <w:lang w:val="es-CO" w:eastAsia="es-CO"/>
-        </w:rPr>
-        <w:t>web.config</w:t>
-      </w:r>
-      <w:proofErr w:type="spellEnd"/>
-      <w:r>
-        <w:rPr>
-          <w:lang w:val="es-CO" w:eastAsia="es-CO"/>
-        </w:rPr>
-        <w:t>:</w:t>
+        <w:t>Adicional a la configuración propia del aplicativo MAARIV se deben tener en cuenta las siguientes configuraciones que se encuentran en web.config:</w:t>
       </w:r>
     </w:p>
     <w:p>
@@ -2437,7 +2391,6 @@
         </w:rPr>
         <w:t>&lt;</w:t>
       </w:r>
-      <w:proofErr w:type="spellStart"/>
       <w:r>
         <w:rPr>
           <w:rFonts w:ascii="Consolas" w:hAnsi="Consolas" w:cs="Consolas"/>
@@ -2448,7 +2401,6 @@
         </w:rPr>
         <w:t>appSettings</w:t>
       </w:r>
-      <w:proofErr w:type="spellEnd"/>
       <w:r>
         <w:rPr>
           <w:rFonts w:ascii="Consolas" w:hAnsi="Consolas" w:cs="Consolas"/>
@@ -2482,6 +2434,7 @@
           <w:szCs w:val="19"/>
           <w:lang w:val="en-US"/>
         </w:rPr>
+        <w:lastRenderedPageBreak/>
         <w:t xml:space="preserve">    &lt;</w:t>
       </w:r>
       <w:r>
@@ -2534,7 +2487,6 @@
         </w:rPr>
         <w:t>"</w:t>
       </w:r>
-      <w:proofErr w:type="spellStart"/>
       <w:r>
         <w:rPr>
           <w:rFonts w:ascii="Consolas" w:hAnsi="Consolas" w:cs="Consolas"/>
@@ -2545,7 +2497,6 @@
         </w:rPr>
         <w:t>PlantillasRyR</w:t>
       </w:r>
-      <w:proofErr w:type="spellEnd"/>
       <w:r>
         <w:rPr>
           <w:rFonts w:ascii="Consolas" w:hAnsi="Consolas" w:cs="Consolas"/>
@@ -2820,7 +2771,6 @@
         </w:rPr>
         <w:t>&lt;/</w:t>
       </w:r>
-      <w:proofErr w:type="spellStart"/>
       <w:r>
         <w:rPr>
           <w:rFonts w:ascii="Consolas" w:hAnsi="Consolas" w:cs="Consolas"/>
@@ -2831,7 +2781,6 @@
         </w:rPr>
         <w:t>appSettings</w:t>
       </w:r>
-      <w:proofErr w:type="spellEnd"/>
       <w:r>
         <w:rPr>
           <w:rFonts w:ascii="Consolas" w:hAnsi="Consolas" w:cs="Consolas"/>
@@ -2863,7 +2812,6 @@
         </w:rPr>
         <w:t xml:space="preserve">En </w:t>
       </w:r>
-      <w:proofErr w:type="spellStart"/>
       <w:r>
         <w:rPr>
           <w:rFonts w:ascii="Consolas" w:hAnsi="Consolas" w:cs="Consolas"/>
@@ -2874,7 +2822,6 @@
         </w:rPr>
         <w:t>PlantillasRyR</w:t>
       </w:r>
-      <w:proofErr w:type="spellEnd"/>
       <w:r>
         <w:rPr>
           <w:lang w:val="es-CO" w:eastAsia="es-CO"/>
@@ -2922,7 +2869,7 @@
                     <pic:cNvPicPr/>
                   </pic:nvPicPr>
                   <pic:blipFill rotWithShape="1">
-                    <a:blip r:embed="rId18"/>
+                    <a:blip r:embed="rId19"/>
                     <a:srcRect r="6648"/>
                     <a:stretch/>
                   </pic:blipFill>
@@ -3052,25 +2999,7 @@
           <w:bCs/>
           <w:lang w:val="es-CO" w:eastAsia="es-CO"/>
         </w:rPr>
-        <w:t>[RYR_COMUNITARIO</w:t>
-      </w:r>
-      <w:proofErr w:type="gramStart"/>
-      <w:r>
-        <w:rPr>
-          <w:b/>
-          <w:bCs/>
-          <w:lang w:val="es-CO" w:eastAsia="es-CO"/>
-        </w:rPr>
-        <w:t>].[</w:t>
-      </w:r>
-      <w:proofErr w:type="gramEnd"/>
-      <w:r>
-        <w:rPr>
-          <w:b/>
-          <w:bCs/>
-          <w:lang w:val="es-CO" w:eastAsia="es-CO"/>
-        </w:rPr>
-        <w:t>TB_ENTIDAD],</w:t>
+        <w:t>[RYR_COMUNITARIO].[TB_ENTIDAD],</w:t>
       </w:r>
       <w:r>
         <w:rPr>
@@ -3097,137 +3026,11 @@
         <w:rPr>
           <w:noProof/>
         </w:rPr>
-        <w:lastRenderedPageBreak/>
         <w:drawing>
           <wp:inline distT="0" distB="0" distL="0" distR="0" wp14:anchorId="03C45EAD" wp14:editId="15BD5FF7">
             <wp:extent cx="2179521" cy="1646749"/>
             <wp:effectExtent l="0" t="0" r="0" b="0"/>
             <wp:docPr id="2" name="Imagen 2"/>
-            <wp:cNvGraphicFramePr>
-              <a:graphicFrameLocks xmlns:a="http://schemas.openxmlformats.org/drawingml/2006/main" noChangeAspect="1"/>
-            </wp:cNvGraphicFramePr>
-            <a:graphic xmlns:a="http://schemas.openxmlformats.org/drawingml/2006/main">
-              <a:graphicData uri="http://schemas.openxmlformats.org/drawingml/2006/picture">
-                <pic:pic xmlns:pic="http://schemas.openxmlformats.org/drawingml/2006/picture">
-                  <pic:nvPicPr>
-                    <pic:cNvPr id="1" name=""/>
-                    <pic:cNvPicPr/>
-                  </pic:nvPicPr>
-                  <pic:blipFill>
-                    <a:blip r:embed="rId19"/>
-                    <a:stretch>
-                      <a:fillRect/>
-                    </a:stretch>
-                  </pic:blipFill>
-                  <pic:spPr>
-                    <a:xfrm>
-                      <a:off x="0" y="0"/>
-                      <a:ext cx="2198647" cy="1661200"/>
-                    </a:xfrm>
-                    <a:prstGeom prst="rect">
-                      <a:avLst/>
-                    </a:prstGeom>
-                  </pic:spPr>
-                </pic:pic>
-              </a:graphicData>
-            </a:graphic>
-          </wp:inline>
-        </w:drawing>
-      </w:r>
-    </w:p>
-    <w:p>
-      <w:pPr>
-        <w:jc w:val="center"/>
-        <w:rPr>
-          <w:lang w:val="es-CO" w:eastAsia="es-CO"/>
-        </w:rPr>
-      </w:pPr>
-    </w:p>
-    <w:p>
-      <w:pPr>
-        <w:pStyle w:val="Ttulo2"/>
-      </w:pPr>
-      <w:bookmarkStart w:id="8" w:name="_Toc55631961"/>
-      <w:r>
-        <w:t>Tipos de Evidencia</w:t>
-      </w:r>
-      <w:bookmarkEnd w:id="8"/>
-    </w:p>
-    <w:p>
-      <w:pPr>
-        <w:rPr>
-          <w:lang w:val="es-CO" w:eastAsia="es-CO"/>
-        </w:rPr>
-      </w:pPr>
-    </w:p>
-    <w:p>
-      <w:pPr>
-        <w:rPr>
-          <w:lang w:val="es-CO" w:eastAsia="es-CO"/>
-        </w:rPr>
-      </w:pPr>
-      <w:r>
-        <w:rPr>
-          <w:lang w:val="es-CO" w:eastAsia="es-CO"/>
-        </w:rPr>
-        <w:t xml:space="preserve">La información de los tipos de evidencia utilizados en el módulo de “Ruta comunitaria” en las listas desplegables de los modales de las evidencias, se encuentran en la tabla </w:t>
-      </w:r>
-      <w:r>
-        <w:rPr>
-          <w:b/>
-          <w:bCs/>
-          <w:lang w:val="es-CO" w:eastAsia="es-CO"/>
-        </w:rPr>
-        <w:t>[RYR_COMUNITARIO</w:t>
-      </w:r>
-      <w:proofErr w:type="gramStart"/>
-      <w:r>
-        <w:rPr>
-          <w:b/>
-          <w:bCs/>
-          <w:lang w:val="es-CO" w:eastAsia="es-CO"/>
-        </w:rPr>
-        <w:t>].[</w:t>
-      </w:r>
-      <w:proofErr w:type="gramEnd"/>
-      <w:r>
-        <w:rPr>
-          <w:b/>
-          <w:bCs/>
-          <w:lang w:val="es-CO" w:eastAsia="es-CO"/>
-        </w:rPr>
-        <w:t>TB_TIPO_EVIDENCIA]</w:t>
-      </w:r>
-      <w:r>
-        <w:rPr>
-          <w:lang w:val="es-CO" w:eastAsia="es-CO"/>
-        </w:rPr>
-        <w:t>,aquí se podrán agregar, modificar e inactivar en caso de ser necesario</w:t>
-      </w:r>
-    </w:p>
-    <w:p>
-      <w:pPr>
-        <w:rPr>
-          <w:lang w:val="es-CO" w:eastAsia="es-CO"/>
-        </w:rPr>
-      </w:pPr>
-    </w:p>
-    <w:p>
-      <w:pPr>
-        <w:jc w:val="center"/>
-        <w:rPr>
-          <w:lang w:val="es-CO" w:eastAsia="es-CO"/>
-        </w:rPr>
-      </w:pPr>
-      <w:r>
-        <w:rPr>
-          <w:noProof/>
-        </w:rPr>
-        <w:drawing>
-          <wp:inline distT="0" distB="0" distL="0" distR="0" wp14:anchorId="54920F10" wp14:editId="20FA56B7">
-            <wp:extent cx="2192488" cy="667910"/>
-            <wp:effectExtent l="0" t="0" r="0" b="0"/>
-            <wp:docPr id="3" name="Imagen 3"/>
             <wp:cNvGraphicFramePr>
               <a:graphicFrameLocks xmlns:a="http://schemas.openxmlformats.org/drawingml/2006/main" noChangeAspect="1"/>
             </wp:cNvGraphicFramePr>
@@ -3247,6 +3050,113 @@
                   <pic:spPr>
                     <a:xfrm>
                       <a:off x="0" y="0"/>
+                      <a:ext cx="2198647" cy="1661200"/>
+                    </a:xfrm>
+                    <a:prstGeom prst="rect">
+                      <a:avLst/>
+                    </a:prstGeom>
+                  </pic:spPr>
+                </pic:pic>
+              </a:graphicData>
+            </a:graphic>
+          </wp:inline>
+        </w:drawing>
+      </w:r>
+    </w:p>
+    <w:p>
+      <w:pPr>
+        <w:jc w:val="center"/>
+        <w:rPr>
+          <w:lang w:val="es-CO" w:eastAsia="es-CO"/>
+        </w:rPr>
+      </w:pPr>
+    </w:p>
+    <w:p>
+      <w:pPr>
+        <w:pStyle w:val="Ttulo2"/>
+      </w:pPr>
+      <w:bookmarkStart w:id="8" w:name="_Toc55631961"/>
+      <w:r>
+        <w:t>Tipos de Evidencia</w:t>
+      </w:r>
+      <w:bookmarkEnd w:id="8"/>
+    </w:p>
+    <w:p>
+      <w:pPr>
+        <w:rPr>
+          <w:lang w:val="es-CO" w:eastAsia="es-CO"/>
+        </w:rPr>
+      </w:pPr>
+    </w:p>
+    <w:p>
+      <w:pPr>
+        <w:rPr>
+          <w:lang w:val="es-CO" w:eastAsia="es-CO"/>
+        </w:rPr>
+      </w:pPr>
+      <w:r>
+        <w:rPr>
+          <w:lang w:val="es-CO" w:eastAsia="es-CO"/>
+        </w:rPr>
+        <w:t xml:space="preserve">La información de los tipos de evidencia utilizados en el módulo de “Ruta comunitaria” en las listas desplegables de los modales de las evidencias, se encuentran en la tabla </w:t>
+      </w:r>
+      <w:r>
+        <w:rPr>
+          <w:b/>
+          <w:bCs/>
+          <w:lang w:val="es-CO" w:eastAsia="es-CO"/>
+        </w:rPr>
+        <w:t>[RYR_COMUNITARIO].[TB_TIPO_EVIDENCIA]</w:t>
+      </w:r>
+      <w:r>
+        <w:rPr>
+          <w:lang w:val="es-CO" w:eastAsia="es-CO"/>
+        </w:rPr>
+        <w:t>,aquí se podrán agregar, modificar e inactivar en caso de ser necesario</w:t>
+      </w:r>
+    </w:p>
+    <w:p>
+      <w:pPr>
+        <w:rPr>
+          <w:lang w:val="es-CO" w:eastAsia="es-CO"/>
+        </w:rPr>
+      </w:pPr>
+    </w:p>
+    <w:p>
+      <w:pPr>
+        <w:jc w:val="center"/>
+        <w:rPr>
+          <w:lang w:val="es-CO" w:eastAsia="es-CO"/>
+        </w:rPr>
+      </w:pPr>
+      <w:r>
+        <w:rPr>
+          <w:noProof/>
+        </w:rPr>
+        <w:drawing>
+          <wp:inline distT="0" distB="0" distL="0" distR="0" wp14:anchorId="54920F10" wp14:editId="20FA56B7">
+            <wp:extent cx="2192488" cy="667910"/>
+            <wp:effectExtent l="0" t="0" r="0" b="0"/>
+            <wp:docPr id="3" name="Imagen 3"/>
+            <wp:cNvGraphicFramePr>
+              <a:graphicFrameLocks xmlns:a="http://schemas.openxmlformats.org/drawingml/2006/main" noChangeAspect="1"/>
+            </wp:cNvGraphicFramePr>
+            <a:graphic xmlns:a="http://schemas.openxmlformats.org/drawingml/2006/main">
+              <a:graphicData uri="http://schemas.openxmlformats.org/drawingml/2006/picture">
+                <pic:pic xmlns:pic="http://schemas.openxmlformats.org/drawingml/2006/picture">
+                  <pic:nvPicPr>
+                    <pic:cNvPr id="1" name=""/>
+                    <pic:cNvPicPr/>
+                  </pic:nvPicPr>
+                  <pic:blipFill>
+                    <a:blip r:embed="rId21"/>
+                    <a:stretch>
+                      <a:fillRect/>
+                    </a:stretch>
+                  </pic:blipFill>
+                  <pic:spPr>
+                    <a:xfrm>
+                      <a:off x="0" y="0"/>
                       <a:ext cx="2223632" cy="677397"/>
                     </a:xfrm>
                     <a:prstGeom prst="rect">
@@ -3310,25 +3220,7 @@
           <w:bCs/>
           <w:lang w:val="es-CO" w:eastAsia="es-CO"/>
         </w:rPr>
-        <w:t>[RYR_COMUNITARIO</w:t>
-      </w:r>
-      <w:proofErr w:type="gramStart"/>
-      <w:r>
-        <w:rPr>
-          <w:b/>
-          <w:bCs/>
-          <w:lang w:val="es-CO" w:eastAsia="es-CO"/>
-        </w:rPr>
-        <w:t>].[</w:t>
-      </w:r>
-      <w:proofErr w:type="gramEnd"/>
-      <w:r>
-        <w:rPr>
-          <w:b/>
-          <w:bCs/>
-          <w:lang w:val="es-CO" w:eastAsia="es-CO"/>
-        </w:rPr>
-        <w:t>TB_REPORTES]</w:t>
+        <w:t>[RYR_COMUNITARIO].[TB_REPORTES]</w:t>
       </w:r>
       <w:r>
         <w:rPr>
@@ -3413,7 +3305,7 @@
                     <pic:cNvPicPr/>
                   </pic:nvPicPr>
                   <pic:blipFill>
-                    <a:blip r:embed="rId21"/>
+                    <a:blip r:embed="rId22"/>
                     <a:stretch>
                       <a:fillRect/>
                     </a:stretch>
@@ -5845,6 +5737,7 @@
   <w:rsids>
     <w:rsidRoot w:val="00C856B0"/>
     <w:rsid w:val="0003430D"/>
+    <w:rsid w:val="00081A62"/>
     <w:rsid w:val="00316737"/>
     <w:rsid w:val="003A63C5"/>
     <w:rsid w:val="004948FD"/>
@@ -6599,6 +6492,10 @@
 </file>
 
 <file path=customXml/item1.xml><?xml version="1.0" encoding="utf-8"?>
+<b:Sources xmlns:b="http://schemas.openxmlformats.org/officeDocument/2006/bibliography" xmlns="http://schemas.openxmlformats.org/officeDocument/2006/bibliography" SelectedStyle="\apasixtheditionofficeonline.xsl" StyleName="APA" Version="6"/>
+</file>
+
+<file path=customXml/item2.xml><?xml version="1.0" encoding="utf-8"?>
 <?mso-contentType ?>
 <FormTemplates xmlns="http://schemas.microsoft.com/sharepoint/v3/contenttype/forms">
   <Display>DocumentLibraryForm</Display>
@@ -6607,29 +6504,7 @@
 </FormTemplates>
 </file>
 
-<file path=customXml/item2.xml><?xml version="1.0" encoding="utf-8"?>
-<b:Sources xmlns:b="http://schemas.openxmlformats.org/officeDocument/2006/bibliography" xmlns="http://schemas.openxmlformats.org/officeDocument/2006/bibliography" SelectedStyle="\apasixtheditionofficeonline.xsl" StyleName="APA" Version="6"/>
-</file>
-
 <file path=customXml/item3.xml><?xml version="1.0" encoding="utf-8"?>
-<?mso-contentType ?>
-<spe:Receivers xmlns:spe="http://schemas.microsoft.com/sharepoint/events"/>
-</file>
-
-<file path=customXml/item4.xml><?xml version="1.0" encoding="utf-8"?>
-<p:properties xmlns:p="http://schemas.microsoft.com/office/2006/metadata/properties" xmlns:xsi="http://www.w3.org/2001/XMLSchema-instance" xmlns:pc="http://schemas.microsoft.com/office/infopath/2007/PartnerControls">
-  <documentManagement>
-    <COD xmlns="4d0889c8-99e5-4b94-925a-373c4a0c5abc">1</COD>
-    <_dlc_DocId xmlns="fdbafe5c-a4c4-4757-a646-b7ae03754418">F5K2VHE4Z3K6-1168560025-157101</_dlc_DocId>
-    <_dlc_DocIdUrl xmlns="fdbafe5c-a4c4-4757-a646-b7ae03754418">
-      <Url>https://unidadvictimas.sharepoint.com/sites/unidadvictimas/gryr/_layouts/15/DocIdRedir.aspx?ID=F5K2VHE4Z3K6-1168560025-157101</Url>
-      <Description>F5K2VHE4Z3K6-1168560025-157101</Description>
-    </_dlc_DocIdUrl>
-  </documentManagement>
-</p:properties>
-</file>
-
-<file path=customXml/item5.xml><?xml version="1.0" encoding="utf-8"?>
 <ct:contentTypeSchema xmlns:ct="http://schemas.microsoft.com/office/2006/metadata/contentType" xmlns:ma="http://schemas.microsoft.com/office/2006/metadata/properties/metaAttributes" ct:_="" ma:_="" ma:contentTypeName="Documento" ma:contentTypeID="0x010100974FB5B93B67884987F5A2630F97E672" ma:contentTypeVersion="14850" ma:contentTypeDescription="Crear nuevo documento." ma:contentTypeScope="" ma:versionID="d43ac875dda7426c67e9304f7e25b3ec">
   <xsd:schema xmlns:xsd="http://www.w3.org/2001/XMLSchema" xmlns:xs="http://www.w3.org/2001/XMLSchema" xmlns:p="http://schemas.microsoft.com/office/2006/metadata/properties" xmlns:ns2="4d0889c8-99e5-4b94-925a-373c4a0c5abc" xmlns:ns3="c40a21ff-707f-4ba7-a074-fdcf67cbee69" xmlns:ns4="fdbafe5c-a4c4-4757-a646-b7ae03754418" targetNamespace="http://schemas.microsoft.com/office/2006/metadata/properties" ma:root="true" ma:fieldsID="fe841fa62c6cd11287261364624b16f6" ns2:_="" ns3:_="" ns4:_="">
     <xsd:import namespace="4d0889c8-99e5-4b94-925a-373c4a0c5abc"/>
@@ -6882,7 +6757,33 @@
 </ct:contentTypeSchema>
 </file>
 
+<file path=customXml/item4.xml><?xml version="1.0" encoding="utf-8"?>
+<p:properties xmlns:p="http://schemas.microsoft.com/office/2006/metadata/properties" xmlns:xsi="http://www.w3.org/2001/XMLSchema-instance" xmlns:pc="http://schemas.microsoft.com/office/infopath/2007/PartnerControls">
+  <documentManagement>
+    <COD xmlns="4d0889c8-99e5-4b94-925a-373c4a0c5abc">1</COD>
+    <_dlc_DocId xmlns="fdbafe5c-a4c4-4757-a646-b7ae03754418">F5K2VHE4Z3K6-1168560025-157101</_dlc_DocId>
+    <_dlc_DocIdUrl xmlns="fdbafe5c-a4c4-4757-a646-b7ae03754418">
+      <Url>https://unidadvictimas.sharepoint.com/sites/unidadvictimas/gryr/_layouts/15/DocIdRedir.aspx?ID=F5K2VHE4Z3K6-1168560025-157101</Url>
+      <Description>F5K2VHE4Z3K6-1168560025-157101</Description>
+    </_dlc_DocIdUrl>
+  </documentManagement>
+</p:properties>
+</file>
+
+<file path=customXml/item5.xml><?xml version="1.0" encoding="utf-8"?>
+<?mso-contentType ?>
+<spe:Receivers xmlns:spe="http://schemas.microsoft.com/sharepoint/events"/>
+</file>
+
 <file path=customXml/itemProps1.xml><?xml version="1.0" encoding="utf-8"?>
+<ds:datastoreItem xmlns:ds="http://schemas.openxmlformats.org/officeDocument/2006/customXml" ds:itemID="{F0A6E8A5-8873-434E-85F8-0EFD0AC30E26}">
+  <ds:schemaRefs>
+    <ds:schemaRef ds:uri="http://schemas.openxmlformats.org/officeDocument/2006/bibliography"/>
+  </ds:schemaRefs>
+</ds:datastoreItem>
+</file>
+
+<file path=customXml/itemProps2.xml><?xml version="1.0" encoding="utf-8"?>
 <ds:datastoreItem xmlns:ds="http://schemas.openxmlformats.org/officeDocument/2006/customXml" ds:itemID="{50D05878-F6FE-497E-AE54-A7DF17FBFAAC}">
   <ds:schemaRefs>
     <ds:schemaRef ds:uri="http://schemas.microsoft.com/sharepoint/v3/contenttype/forms"/>
@@ -6890,34 +6791,7 @@
 </ds:datastoreItem>
 </file>
 
-<file path=customXml/itemProps2.xml><?xml version="1.0" encoding="utf-8"?>
-<ds:datastoreItem xmlns:ds="http://schemas.openxmlformats.org/officeDocument/2006/customXml" ds:itemID="{F0A6E8A5-8873-434E-85F8-0EFD0AC30E26}">
-  <ds:schemaRefs>
-    <ds:schemaRef ds:uri="http://schemas.openxmlformats.org/officeDocument/2006/bibliography"/>
-  </ds:schemaRefs>
-</ds:datastoreItem>
-</file>
-
 <file path=customXml/itemProps3.xml><?xml version="1.0" encoding="utf-8"?>
-<ds:datastoreItem xmlns:ds="http://schemas.openxmlformats.org/officeDocument/2006/customXml" ds:itemID="{8B8E2EEB-0F6C-4F25-9C20-330D6AB4973D}">
-  <ds:schemaRefs>
-    <ds:schemaRef ds:uri="http://schemas.microsoft.com/sharepoint/events"/>
-  </ds:schemaRefs>
-</ds:datastoreItem>
-</file>
-
-<file path=customXml/itemProps4.xml><?xml version="1.0" encoding="utf-8"?>
-<ds:datastoreItem xmlns:ds="http://schemas.openxmlformats.org/officeDocument/2006/customXml" ds:itemID="{BBE20A15-4FBE-47D3-A5A7-BDE1BD13CD21}">
-  <ds:schemaRefs>
-    <ds:schemaRef ds:uri="http://schemas.microsoft.com/office/2006/metadata/properties"/>
-    <ds:schemaRef ds:uri="http://schemas.microsoft.com/office/infopath/2007/PartnerControls"/>
-    <ds:schemaRef ds:uri="4d0889c8-99e5-4b94-925a-373c4a0c5abc"/>
-    <ds:schemaRef ds:uri="fdbafe5c-a4c4-4757-a646-b7ae03754418"/>
-  </ds:schemaRefs>
-</ds:datastoreItem>
-</file>
-
-<file path=customXml/itemProps5.xml><?xml version="1.0" encoding="utf-8"?>
 <ds:datastoreItem xmlns:ds="http://schemas.openxmlformats.org/officeDocument/2006/customXml" ds:itemID="{A7F30FAF-E067-4454-AE97-BFE291762BE1}">
   <ds:schemaRefs>
     <ds:schemaRef ds:uri="http://schemas.microsoft.com/office/2006/metadata/contentType"/>
@@ -6935,4 +6809,23 @@
     <ds:schemaRef ds:uri="http://schemas.microsoft.com/internal/obd"/>
   </ds:schemaRefs>
 </ds:datastoreItem>
+</file>
+
+<file path=customXml/itemProps4.xml><?xml version="1.0" encoding="utf-8"?>
+<ds:datastoreItem xmlns:ds="http://schemas.openxmlformats.org/officeDocument/2006/customXml" ds:itemID="{BBE20A15-4FBE-47D3-A5A7-BDE1BD13CD21}">
+  <ds:schemaRefs>
+    <ds:schemaRef ds:uri="http://schemas.microsoft.com/office/2006/metadata/properties"/>
+    <ds:schemaRef ds:uri="http://schemas.microsoft.com/office/infopath/2007/PartnerControls"/>
+    <ds:schemaRef ds:uri="4d0889c8-99e5-4b94-925a-373c4a0c5abc"/>
+    <ds:schemaRef ds:uri="fdbafe5c-a4c4-4757-a646-b7ae03754418"/>
+  </ds:schemaRefs>
+</ds:datastoreItem>
+</file>
+
+<file path=customXml/itemProps5.xml><?xml version="1.0" encoding="utf-8"?>
+<ds:datastoreItem xmlns:ds="http://schemas.openxmlformats.org/officeDocument/2006/customXml" ds:itemID="{8B8E2EEB-0F6C-4F25-9C20-330D6AB4973D}">
+  <ds:schemaRefs>
+    <ds:schemaRef ds:uri="http://schemas.microsoft.com/sharepoint/events"/>
+  </ds:schemaRefs>
+</ds:datastoreItem>
 </file>
</xml_diff>